<commit_message>
update, need to rewrite
</commit_message>
<xml_diff>
--- a/内存破坏漏洞及其应对.docx
+++ b/内存破坏漏洞及其应对.docx
@@ -450,7 +450,7 @@
           <v:shape id="_x0000_i1025" type="#_x0000_t75" style="width:414.75pt;height:289.5pt" o:ole="">
             <v:imagedata r:id="rId5" o:title=""/>
           </v:shape>
-          <o:OLEObject Type="Embed" ProgID="Visio.Drawing.15" ShapeID="_x0000_i1025" DrawAspect="Content" ObjectID="_1592052177" r:id="rId6"/>
+          <o:OLEObject Type="Embed" ProgID="Visio.Drawing.15" ShapeID="_x0000_i1025" DrawAspect="Content" ObjectID="_1592152360" r:id="rId6"/>
         </w:object>
       </w:r>
     </w:p>
@@ -656,6 +656,12 @@
         <w:rPr>
           <w:rFonts w:hint="eastAsia"/>
         </w:rPr>
+        <w:t>空间错误方面，</w:t>
+      </w:r>
+      <w:r>
+        <w:rPr>
+          <w:rFonts w:hint="eastAsia"/>
+        </w:rPr>
         <w:t>攻击者可以利用多种程序漏洞来制造越界指针。例如，攻击者可以</w:t>
       </w:r>
       <w:r>
@@ -727,18 +733,859 @@
         <w:rPr>
           <w:rFonts w:hint="eastAsia"/>
         </w:rPr>
-        <w:t>中向后的这条线所示。</w:t>
+        <w:t>中向后</w:t>
+      </w:r>
+      <w:r>
+        <w:rPr>
+          <w:rFonts w:hint="eastAsia"/>
+        </w:rPr>
+        <w:t>的循环</w:t>
+      </w:r>
+      <w:r>
+        <w:rPr>
+          <w:rFonts w:hint="eastAsia"/>
+        </w:rPr>
+        <w:t>所示。</w:t>
+      </w:r>
+    </w:p>
+    <w:p>
+      <w:pPr>
+        <w:ind w:firstLine="420"/>
+      </w:pPr>
+      <w:r>
+        <w:rPr>
+          <w:rFonts w:hint="eastAsia"/>
+        </w:rPr>
+        <w:t>时间错误方面，常见的制造悬垂指针的方法是利用异常处理程序</w:t>
+      </w:r>
+      <w:r>
+        <w:rPr>
+          <w:rFonts w:hint="eastAsia"/>
+        </w:rPr>
+        <w:t>或消息处理程序。</w:t>
+      </w:r>
+      <w:r>
+        <w:rPr>
+          <w:rFonts w:hint="eastAsia"/>
+        </w:rPr>
+        <w:t>例如</w:t>
+      </w:r>
+      <w:r>
+        <w:rPr>
+          <w:rFonts w:hint="eastAsia"/>
+        </w:rPr>
+        <w:t>在</w:t>
+      </w:r>
+      <w:r>
+        <w:rPr>
+          <w:rFonts w:hint="eastAsia"/>
+        </w:rPr>
+        <w:t>2</w:t>
+      </w:r>
+      <w:r>
+        <w:t>011</w:t>
+      </w:r>
+      <w:r>
+        <w:rPr>
+          <w:rFonts w:hint="eastAsia"/>
+        </w:rPr>
+        <w:t>年发现的一个</w:t>
+      </w:r>
+      <w:r>
+        <w:rPr>
+          <w:rFonts w:hint="eastAsia"/>
+        </w:rPr>
+        <w:t>C</w:t>
+      </w:r>
+      <w:r>
+        <w:t>VE</w:t>
+      </w:r>
+      <w:r>
+        <w:rPr>
+          <w:rFonts w:hint="eastAsia"/>
+        </w:rPr>
+        <w:t>中</w:t>
+      </w:r>
+      <w:r>
+        <w:t>[CVE, 2011 #164]</w:t>
+      </w:r>
+      <w:r>
+        <w:rPr>
+          <w:rFonts w:hint="eastAsia"/>
+        </w:rPr>
+        <w:t>，攻击者可以改写“</w:t>
+      </w:r>
+      <w:r>
+        <w:rPr>
+          <w:rFonts w:hint="eastAsia"/>
+        </w:rPr>
+        <w:t>2</w:t>
+      </w:r>
+      <w:r>
+        <w:t>26 Transfer C</w:t>
+      </w:r>
+      <w:r>
+        <w:rPr>
+          <w:rFonts w:hint="eastAsia"/>
+        </w:rPr>
+        <w:t>o</w:t>
+      </w:r>
+      <w:r>
+        <w:t>mplete</w:t>
+      </w:r>
+      <w:r>
+        <w:rPr>
+          <w:rFonts w:hint="eastAsia"/>
+        </w:rPr>
+        <w:t>”消息，从而在服务器的消息处理程序中触发一个漏洞</w:t>
+      </w:r>
+      <w:r>
+        <w:rPr>
+          <w:rFonts w:hint="eastAsia"/>
+        </w:rPr>
+        <w:t>。</w:t>
+      </w:r>
+      <w:r>
+        <w:rPr>
+          <w:rFonts w:hint="eastAsia"/>
+        </w:rPr>
+        <w:t>这个</w:t>
+      </w:r>
+      <w:r>
+        <w:rPr>
+          <w:rFonts w:hint="eastAsia"/>
+        </w:rPr>
+        <w:lastRenderedPageBreak/>
+        <w:t>漏洞会导致指向应答消息的指针多于预期，在应答消息占用的空间被释放后</w:t>
+      </w:r>
+      <w:r>
+        <w:rPr>
+          <w:rFonts w:hint="eastAsia"/>
+        </w:rPr>
+        <w:t>，将会存在未被重新初始化的指针，利用这一指针攻击者可以在服务器上远程执行代码。在这个例子里，攻击者在对象已经被删除后再次“使用”了对象。由于这个特点，时间错误也被称为“</w:t>
+      </w:r>
+      <w:r>
+        <w:rPr>
+          <w:rFonts w:hint="eastAsia"/>
+        </w:rPr>
+        <w:t>u</w:t>
+      </w:r>
+      <w:r>
+        <w:t>se-after-free</w:t>
+      </w:r>
+      <w:r>
+        <w:rPr>
+          <w:rFonts w:hint="eastAsia"/>
+        </w:rPr>
+        <w:t>”漏洞，因为攻击者在悬垂指针指向的内存区域已经被释放后对指针进行了解引用。</w:t>
+      </w:r>
+    </w:p>
+    <w:p>
+      <w:pPr>
+        <w:ind w:firstLine="420"/>
+        <w:rPr>
+          <w:highlight w:val="yellow"/>
+        </w:rPr>
+      </w:pPr>
+      <w:r>
+        <w:rPr>
+          <w:rFonts w:hint="eastAsia"/>
+          <w:highlight w:val="yellow"/>
+        </w:rPr>
+        <w:t>制造出无效的指针后，攻击者需要对该指针进行读或写操作来触发内存错误，这是图</w:t>
+      </w:r>
+      <w:r>
+        <w:rPr>
+          <w:rFonts w:hint="eastAsia"/>
+          <w:highlight w:val="yellow"/>
+        </w:rPr>
+        <w:t>1</w:t>
+      </w:r>
+      <w:r>
+        <w:rPr>
+          <w:rFonts w:hint="eastAsia"/>
+          <w:highlight w:val="yellow"/>
+        </w:rPr>
+        <w:t>中的第二步。</w:t>
+      </w:r>
+      <w:r>
+        <w:rPr>
+          <w:rFonts w:hint="eastAsia"/>
+          <w:highlight w:val="yellow"/>
+        </w:rPr>
+        <w:t>结合制造无效指针的两类方法和使用无效指针的两类方法，我们可以得到四类内存错误：</w:t>
+      </w:r>
+    </w:p>
+    <w:p>
+      <w:pPr>
+        <w:pStyle w:val="a4"/>
+        <w:numPr>
+          <w:ilvl w:val="0"/>
+          <w:numId w:val="4"/>
+        </w:numPr>
+        <w:ind w:firstLineChars="0"/>
+        <w:rPr>
+          <w:b/>
+          <w:highlight w:val="yellow"/>
+        </w:rPr>
+      </w:pPr>
+      <w:r>
+        <w:rPr>
+          <w:rFonts w:hint="eastAsia"/>
+          <w:b/>
+          <w:highlight w:val="yellow"/>
+        </w:rPr>
+        <w:t>读越界指针</w:t>
+      </w:r>
+    </w:p>
+    <w:p>
+      <w:pPr>
+        <w:ind w:firstLine="420"/>
+        <w:rPr>
+          <w:highlight w:val="yellow"/>
+        </w:rPr>
+      </w:pPr>
+      <w:r>
+        <w:rPr>
+          <w:rFonts w:hint="eastAsia"/>
+          <w:highlight w:val="yellow"/>
+        </w:rPr>
+        <w:t>攻击者可以利用这类错误来改变程序执行的控制流方向。考虑下面的代码，如果攻击者通过控制输入，将一个越界的数</w:t>
       </w:r>
       <w:bookmarkStart w:id="0" w:name="_GoBack"/>
       <w:bookmarkEnd w:id="0"/>
+      <w:r>
+        <w:rPr>
+          <w:rFonts w:hint="eastAsia"/>
+          <w:highlight w:val="yellow"/>
+        </w:rPr>
+        <w:t>组下标指向由自己控制的</w:t>
+      </w:r>
+      <w:r>
+        <w:rPr>
+          <w:rFonts w:hint="eastAsia"/>
+          <w:highlight w:val="yellow"/>
+        </w:rPr>
+        <w:t>代码</w:t>
+      </w:r>
+      <w:r>
+        <w:rPr>
+          <w:rFonts w:hint="eastAsia"/>
+          <w:highlight w:val="yellow"/>
+        </w:rPr>
+        <w:t>区域，</w:t>
+      </w:r>
+      <w:r>
+        <w:rPr>
+          <w:rFonts w:hint="eastAsia"/>
+          <w:highlight w:val="yellow"/>
+        </w:rPr>
+        <w:t>而程序没有进行越界检查，那么这次函数调用将</w:t>
+      </w:r>
+      <w:r>
+        <w:rPr>
+          <w:rFonts w:hint="eastAsia"/>
+          <w:highlight w:val="yellow"/>
+        </w:rPr>
+        <w:t>偏离合法的控制流，</w:t>
+      </w:r>
+      <w:r>
+        <w:rPr>
+          <w:rFonts w:hint="eastAsia"/>
+          <w:highlight w:val="yellow"/>
+        </w:rPr>
+        <w:t>程序会</w:t>
+      </w:r>
+      <w:r>
+        <w:rPr>
+          <w:rFonts w:hint="eastAsia"/>
+          <w:highlight w:val="yellow"/>
+        </w:rPr>
+        <w:t>进入攻击者试图执行的代码中。</w:t>
+      </w:r>
+    </w:p>
+    <w:tbl>
+      <w:tblPr>
+        <w:tblStyle w:val="a5"/>
+        <w:tblW w:w="0" w:type="auto"/>
+        <w:tblLook w:val="04A0" w:firstRow="1" w:lastRow="0" w:firstColumn="1" w:lastColumn="0" w:noHBand="0" w:noVBand="1"/>
+      </w:tblPr>
+      <w:tblGrid>
+        <w:gridCol w:w="8296"/>
+      </w:tblGrid>
+      <w:tr>
+        <w:tc>
+          <w:tcPr>
+            <w:tcW w:w="8296" w:type="dxa"/>
+          </w:tcPr>
+          <w:p>
+            <w:pPr>
+              <w:rPr>
+                <w:rFonts w:ascii="Courier New" w:hAnsi="Courier New" w:cs="Courier New"/>
+                <w:highlight w:val="yellow"/>
+              </w:rPr>
+            </w:pPr>
+            <w:proofErr w:type="spellStart"/>
+            <w:r>
+              <w:rPr>
+                <w:rFonts w:ascii="Courier New" w:hAnsi="Courier New" w:cs="Courier New"/>
+                <w:highlight w:val="yellow"/>
+              </w:rPr>
+              <w:t>func_ptr</w:t>
+            </w:r>
+            <w:proofErr w:type="spellEnd"/>
+            <w:r>
+              <w:rPr>
+                <w:rFonts w:ascii="Courier New" w:hAnsi="Courier New" w:cs="Courier New"/>
+                <w:highlight w:val="yellow"/>
+              </w:rPr>
+              <w:t xml:space="preserve"> </w:t>
+            </w:r>
+            <w:proofErr w:type="spellStart"/>
+            <w:r>
+              <w:rPr>
+                <w:rFonts w:ascii="Courier New" w:hAnsi="Courier New" w:cs="Courier New"/>
+                <w:highlight w:val="yellow"/>
+              </w:rPr>
+              <w:t>jump_table</w:t>
+            </w:r>
+            <w:proofErr w:type="spellEnd"/>
+            <w:r>
+              <w:rPr>
+                <w:rFonts w:ascii="Courier New" w:hAnsi="Courier New" w:cs="Courier New"/>
+                <w:highlight w:val="yellow"/>
+              </w:rPr>
+              <w:t>[3] = {fn_0, fn_1, fn_2};</w:t>
+            </w:r>
+          </w:p>
+          <w:p>
+            <w:pPr>
+              <w:rPr>
+                <w:rFonts w:ascii="Courier New" w:hAnsi="Courier New" w:cs="Courier New"/>
+                <w:highlight w:val="yellow"/>
+              </w:rPr>
+            </w:pPr>
+            <w:proofErr w:type="spellStart"/>
+            <w:r>
+              <w:rPr>
+                <w:rFonts w:ascii="Courier New" w:hAnsi="Courier New" w:cs="Courier New"/>
+                <w:highlight w:val="yellow"/>
+              </w:rPr>
+              <w:t>jump_table</w:t>
+            </w:r>
+            <w:proofErr w:type="spellEnd"/>
+            <w:r>
+              <w:rPr>
+                <w:rFonts w:ascii="Courier New" w:hAnsi="Courier New" w:cs="Courier New"/>
+                <w:highlight w:val="yellow"/>
+              </w:rPr>
+              <w:t>[</w:t>
+            </w:r>
+            <w:proofErr w:type="spellStart"/>
+            <w:r>
+              <w:rPr>
+                <w:rFonts w:ascii="Courier New" w:hAnsi="Courier New" w:cs="Courier New"/>
+                <w:highlight w:val="yellow"/>
+              </w:rPr>
+              <w:t>user_input</w:t>
+            </w:r>
+            <w:proofErr w:type="spellEnd"/>
+            <w:r>
+              <w:rPr>
+                <w:rFonts w:ascii="Courier New" w:hAnsi="Courier New" w:cs="Courier New"/>
+                <w:highlight w:val="yellow"/>
+              </w:rPr>
+              <w:t>]();</w:t>
+            </w:r>
+          </w:p>
+        </w:tc>
+      </w:tr>
+    </w:tbl>
+    <w:p>
+      <w:pPr>
+        <w:rPr>
+          <w:rFonts w:hint="eastAsia"/>
+          <w:highlight w:val="yellow"/>
+        </w:rPr>
+      </w:pPr>
     </w:p>
     <w:p>
       <w:pPr>
         <w:ind w:firstLine="420"/>
         <w:rPr>
-          <w:rFonts w:hint="eastAsia"/>
-        </w:rPr>
-      </w:pPr>
+          <w:highlight w:val="yellow"/>
+        </w:rPr>
+      </w:pPr>
+      <w:r>
+        <w:rPr>
+          <w:rFonts w:hint="eastAsia"/>
+          <w:highlight w:val="yellow"/>
+        </w:rPr>
+        <w:t>攻击者还可以直接</w:t>
+      </w:r>
+      <w:r>
+        <w:rPr>
+          <w:rFonts w:hint="eastAsia"/>
+          <w:highlight w:val="yellow"/>
+        </w:rPr>
+        <w:t>读取</w:t>
+      </w:r>
+      <w:r>
+        <w:rPr>
+          <w:rFonts w:hint="eastAsia"/>
+          <w:highlight w:val="yellow"/>
+        </w:rPr>
+        <w:t>越界指针</w:t>
+      </w:r>
+      <w:r>
+        <w:rPr>
+          <w:rFonts w:hint="eastAsia"/>
+          <w:highlight w:val="yellow"/>
+        </w:rPr>
+        <w:t>的内容</w:t>
+      </w:r>
+      <w:r>
+        <w:rPr>
+          <w:rFonts w:hint="eastAsia"/>
+          <w:highlight w:val="yellow"/>
+        </w:rPr>
+        <w:t>来获取</w:t>
+      </w:r>
+      <w:r>
+        <w:rPr>
+          <w:rFonts w:hint="eastAsia"/>
+          <w:highlight w:val="yellow"/>
+        </w:rPr>
+        <w:t>敏感信息。一个典型的方式是利用</w:t>
+      </w:r>
+      <w:proofErr w:type="spellStart"/>
+      <w:r>
+        <w:rPr>
+          <w:rFonts w:hint="eastAsia"/>
+          <w:highlight w:val="yellow"/>
+        </w:rPr>
+        <w:t>p</w:t>
+      </w:r>
+      <w:r>
+        <w:rPr>
+          <w:highlight w:val="yellow"/>
+        </w:rPr>
+        <w:t>rintf</w:t>
+      </w:r>
+      <w:proofErr w:type="spellEnd"/>
+      <w:r>
+        <w:rPr>
+          <w:rFonts w:hint="eastAsia"/>
+          <w:highlight w:val="yellow"/>
+        </w:rPr>
+        <w:t>函数的格式化字符串漏洞。</w:t>
+      </w:r>
+      <w:r>
+        <w:rPr>
+          <w:rFonts w:hint="eastAsia"/>
+          <w:highlight w:val="yellow"/>
+        </w:rPr>
+        <w:t>假如</w:t>
+      </w:r>
+      <w:proofErr w:type="spellStart"/>
+      <w:r>
+        <w:rPr>
+          <w:rFonts w:hint="eastAsia"/>
+          <w:highlight w:val="yellow"/>
+        </w:rPr>
+        <w:t>printf</w:t>
+      </w:r>
+      <w:proofErr w:type="spellEnd"/>
+      <w:r>
+        <w:rPr>
+          <w:rFonts w:hint="eastAsia"/>
+          <w:highlight w:val="yellow"/>
+        </w:rPr>
+        <w:t>函数的格式字符串被攻击者所控制，那么攻击者可以</w:t>
+      </w:r>
+      <w:r>
+        <w:rPr>
+          <w:rFonts w:hint="eastAsia"/>
+          <w:highlight w:val="yellow"/>
+        </w:rPr>
+        <w:t>构造一个特殊的格式</w:t>
+      </w:r>
+      <w:r>
+        <w:rPr>
+          <w:rFonts w:hint="eastAsia"/>
+          <w:highlight w:val="yellow"/>
+        </w:rPr>
+        <w:t>化</w:t>
+      </w:r>
+      <w:r>
+        <w:rPr>
+          <w:rFonts w:hint="eastAsia"/>
+          <w:highlight w:val="yellow"/>
+        </w:rPr>
+        <w:t>字符串，使得</w:t>
+      </w:r>
+      <w:proofErr w:type="spellStart"/>
+      <w:r>
+        <w:rPr>
+          <w:rFonts w:hint="eastAsia"/>
+          <w:highlight w:val="yellow"/>
+        </w:rPr>
+        <w:t>printf</w:t>
+      </w:r>
+      <w:proofErr w:type="spellEnd"/>
+      <w:r>
+        <w:rPr>
+          <w:rFonts w:hint="eastAsia"/>
+          <w:highlight w:val="yellow"/>
+        </w:rPr>
+        <w:t>函数在根据格式化字符串构造参数表的过程中制造出无效的指针</w:t>
+      </w:r>
+      <w:r>
+        <w:rPr>
+          <w:rFonts w:hint="eastAsia"/>
+          <w:highlight w:val="yellow"/>
+        </w:rPr>
+        <w:t>。</w:t>
+      </w:r>
+      <w:r>
+        <w:rPr>
+          <w:rFonts w:hint="eastAsia"/>
+          <w:highlight w:val="yellow"/>
+        </w:rPr>
+        <w:t>举一个简单的例子，在下面的</w:t>
+      </w:r>
+      <w:proofErr w:type="spellStart"/>
+      <w:r>
+        <w:rPr>
+          <w:rFonts w:hint="eastAsia"/>
+          <w:highlight w:val="yellow"/>
+        </w:rPr>
+        <w:t>printf</w:t>
+      </w:r>
+      <w:proofErr w:type="spellEnd"/>
+      <w:r>
+        <w:rPr>
+          <w:rFonts w:hint="eastAsia"/>
+          <w:highlight w:val="yellow"/>
+        </w:rPr>
+        <w:t>用法中，如果用户输入的是</w:t>
+      </w:r>
+      <w:proofErr w:type="gramStart"/>
+      <w:r>
+        <w:rPr>
+          <w:i/>
+          <w:highlight w:val="yellow"/>
+        </w:rPr>
+        <w:t>”</w:t>
+      </w:r>
+      <w:proofErr w:type="gramEnd"/>
+      <w:r>
+        <w:rPr>
+          <w:i/>
+          <w:highlight w:val="yellow"/>
+        </w:rPr>
+        <w:t>%x</w:t>
+      </w:r>
+      <w:proofErr w:type="gramStart"/>
+      <w:r>
+        <w:rPr>
+          <w:i/>
+          <w:highlight w:val="yellow"/>
+        </w:rPr>
+        <w:t>”</w:t>
+      </w:r>
+      <w:proofErr w:type="gramEnd"/>
+      <w:r>
+        <w:rPr>
+          <w:rFonts w:hint="eastAsia"/>
+          <w:highlight w:val="yellow"/>
+        </w:rPr>
+        <w:t>，那么</w:t>
+      </w:r>
+      <w:proofErr w:type="spellStart"/>
+      <w:r>
+        <w:rPr>
+          <w:rFonts w:hint="eastAsia"/>
+          <w:highlight w:val="yellow"/>
+        </w:rPr>
+        <w:t>printf</w:t>
+      </w:r>
+      <w:proofErr w:type="spellEnd"/>
+      <w:r>
+        <w:rPr>
+          <w:rFonts w:hint="eastAsia"/>
+          <w:highlight w:val="yellow"/>
+        </w:rPr>
+        <w:t>就会将</w:t>
+      </w:r>
+      <w:proofErr w:type="gramStart"/>
+      <w:r>
+        <w:rPr>
+          <w:rFonts w:hint="eastAsia"/>
+          <w:highlight w:val="yellow"/>
+        </w:rPr>
+        <w:t>栈</w:t>
+      </w:r>
+      <w:proofErr w:type="gramEnd"/>
+      <w:r>
+        <w:rPr>
+          <w:rFonts w:hint="eastAsia"/>
+          <w:highlight w:val="yellow"/>
+        </w:rPr>
+        <w:t>中的内容打印出来</w:t>
+      </w:r>
+      <w:r>
+        <w:rPr>
+          <w:rFonts w:hint="eastAsia"/>
+          <w:highlight w:val="yellow"/>
+        </w:rPr>
+        <w:t>。</w:t>
+      </w:r>
+      <w:r>
+        <w:rPr>
+          <w:rFonts w:hint="eastAsia"/>
+          <w:highlight w:val="yellow"/>
+        </w:rPr>
+        <w:t>这样</w:t>
+      </w:r>
+      <w:r>
+        <w:rPr>
+          <w:rFonts w:hint="eastAsia"/>
+          <w:highlight w:val="yellow"/>
+        </w:rPr>
+        <w:t>攻击者便利用越界指针直接获取了程序</w:t>
+      </w:r>
+      <w:proofErr w:type="gramStart"/>
+      <w:r>
+        <w:rPr>
+          <w:rFonts w:hint="eastAsia"/>
+          <w:highlight w:val="yellow"/>
+        </w:rPr>
+        <w:t>栈</w:t>
+      </w:r>
+      <w:proofErr w:type="gramEnd"/>
+      <w:r>
+        <w:rPr>
+          <w:rFonts w:hint="eastAsia"/>
+          <w:highlight w:val="yellow"/>
+        </w:rPr>
+        <w:t>中的内容</w:t>
+      </w:r>
+      <w:r>
+        <w:rPr>
+          <w:rFonts w:hint="eastAsia"/>
+          <w:highlight w:val="yellow"/>
+        </w:rPr>
+        <w:t>。另外，在这种攻击方式中，攻击者也可以利用格式化字符串中的</w:t>
+      </w:r>
+      <w:r>
+        <w:rPr>
+          <w:rFonts w:hint="eastAsia"/>
+          <w:highlight w:val="yellow"/>
+        </w:rPr>
+        <w:t>%</w:t>
+      </w:r>
+      <w:r>
+        <w:rPr>
+          <w:highlight w:val="yellow"/>
+        </w:rPr>
+        <w:t>n</w:t>
+      </w:r>
+      <w:r>
+        <w:rPr>
+          <w:rFonts w:hint="eastAsia"/>
+          <w:highlight w:val="yellow"/>
+        </w:rPr>
+        <w:t>参数来对程序中的变量内容直接进行修改</w:t>
+      </w:r>
+      <w:r>
+        <w:rPr>
+          <w:rFonts w:hint="eastAsia"/>
+          <w:highlight w:val="yellow"/>
+        </w:rPr>
+        <w:t>。</w:t>
+      </w:r>
+    </w:p>
+    <w:tbl>
+      <w:tblPr>
+        <w:tblStyle w:val="a5"/>
+        <w:tblW w:w="0" w:type="auto"/>
+        <w:tblLook w:val="04A0" w:firstRow="1" w:lastRow="0" w:firstColumn="1" w:lastColumn="0" w:noHBand="0" w:noVBand="1"/>
+      </w:tblPr>
+      <w:tblGrid>
+        <w:gridCol w:w="8296"/>
+      </w:tblGrid>
+      <w:tr>
+        <w:tc>
+          <w:tcPr>
+            <w:tcW w:w="8296" w:type="dxa"/>
+          </w:tcPr>
+          <w:p>
+            <w:pPr>
+              <w:rPr>
+                <w:rFonts w:ascii="Courier New" w:hAnsi="Courier New" w:cs="Courier New"/>
+                <w:highlight w:val="yellow"/>
+              </w:rPr>
+            </w:pPr>
+            <w:proofErr w:type="spellStart"/>
+            <w:r>
+              <w:rPr>
+                <w:rFonts w:ascii="Courier New" w:hAnsi="Courier New" w:cs="Courier New"/>
+                <w:highlight w:val="yellow"/>
+              </w:rPr>
+              <w:t>printf</w:t>
+            </w:r>
+            <w:proofErr w:type="spellEnd"/>
+            <w:r>
+              <w:rPr>
+                <w:rFonts w:ascii="Courier New" w:hAnsi="Courier New" w:cs="Courier New"/>
+                <w:highlight w:val="yellow"/>
+              </w:rPr>
+              <w:t>(</w:t>
+            </w:r>
+            <w:proofErr w:type="spellStart"/>
+            <w:r>
+              <w:rPr>
+                <w:rFonts w:ascii="Courier New" w:hAnsi="Courier New" w:cs="Courier New"/>
+                <w:highlight w:val="yellow"/>
+              </w:rPr>
+              <w:t>user_input</w:t>
+            </w:r>
+            <w:proofErr w:type="spellEnd"/>
+            <w:r>
+              <w:rPr>
+                <w:rFonts w:ascii="Courier New" w:hAnsi="Courier New" w:cs="Courier New"/>
+                <w:highlight w:val="yellow"/>
+              </w:rPr>
+              <w:t>);</w:t>
+            </w:r>
+          </w:p>
+        </w:tc>
+      </w:tr>
+    </w:tbl>
+    <w:p>
+      <w:pPr>
+        <w:rPr>
+          <w:rFonts w:hint="eastAsia"/>
+          <w:highlight w:val="yellow"/>
+        </w:rPr>
+      </w:pPr>
+    </w:p>
+    <w:p>
+      <w:pPr>
+        <w:pStyle w:val="a4"/>
+        <w:numPr>
+          <w:ilvl w:val="0"/>
+          <w:numId w:val="4"/>
+        </w:numPr>
+        <w:ind w:firstLineChars="0"/>
+        <w:rPr>
+          <w:b/>
+          <w:highlight w:val="yellow"/>
+        </w:rPr>
+      </w:pPr>
+      <w:r>
+        <w:rPr>
+          <w:rFonts w:hint="eastAsia"/>
+          <w:b/>
+          <w:highlight w:val="yellow"/>
+        </w:rPr>
+        <w:t>写越界指针</w:t>
+      </w:r>
+    </w:p>
+    <w:p>
+      <w:pPr>
+        <w:ind w:firstLine="420"/>
+        <w:rPr>
+          <w:highlight w:val="yellow"/>
+        </w:rPr>
+      </w:pPr>
+      <w:r>
+        <w:rPr>
+          <w:rFonts w:hint="eastAsia"/>
+          <w:highlight w:val="yellow"/>
+        </w:rPr>
+        <w:t>越界指针也可以用于修改内存中的内容。理论上来说，越界指针可以指向内存空间中的任何位置，因此如果攻击者将越界指针用于写操作，那么内存中的任何数据都有可能被攻击者修改，这包括了其他的指针甚至程序代码。</w:t>
+      </w:r>
+      <w:r>
+        <w:rPr>
+          <w:rFonts w:hint="eastAsia"/>
+          <w:highlight w:val="yellow"/>
+        </w:rPr>
+        <w:t>但是在实际应用中，由于存在内存访问权限等各种限制，越界指针的攻击能力会受到一定的削弱，但仍然可以用于破坏其他指针从而制造更多的内存错误，其攻击能力仍然十分强大。</w:t>
+      </w:r>
+    </w:p>
+    <w:p>
+      <w:pPr>
+        <w:ind w:firstLine="420"/>
+        <w:rPr>
+          <w:highlight w:val="yellow"/>
+        </w:rPr>
+      </w:pPr>
+      <w:r>
+        <w:rPr>
+          <w:rFonts w:hint="eastAsia"/>
+          <w:highlight w:val="yellow"/>
+        </w:rPr>
+        <w:t>写越界指针的常见形式是缓冲区溢出攻击以及各种数组下标类的漏洞。攻击者可以利用缓冲区溢出攻击来覆盖函数的返回地址，从而将控制流转向由自己控制的代码区域；或者可以利用类似的攻击手段来破坏一个类的虚函数表</w:t>
+      </w:r>
+      <w:r>
+        <w:rPr>
+          <w:rFonts w:hint="eastAsia"/>
+          <w:highlight w:val="yellow"/>
+        </w:rPr>
+        <w:t>，在这个类进行虚函数调用的时候劫持控制流。</w:t>
+      </w:r>
+    </w:p>
+    <w:p>
+      <w:pPr>
+        <w:ind w:firstLine="420"/>
+        <w:rPr>
+          <w:rFonts w:hint="eastAsia"/>
+          <w:highlight w:val="yellow"/>
+        </w:rPr>
+      </w:pPr>
+    </w:p>
+    <w:p>
+      <w:pPr>
+        <w:pStyle w:val="a4"/>
+        <w:numPr>
+          <w:ilvl w:val="0"/>
+          <w:numId w:val="4"/>
+        </w:numPr>
+        <w:ind w:firstLineChars="0"/>
+        <w:rPr>
+          <w:highlight w:val="yellow"/>
+        </w:rPr>
+      </w:pPr>
+      <w:r>
+        <w:rPr>
+          <w:rFonts w:hint="eastAsia"/>
+          <w:highlight w:val="yellow"/>
+        </w:rPr>
+        <w:t>读悬垂指针</w:t>
+      </w:r>
+    </w:p>
+    <w:p>
+      <w:pPr>
+        <w:pStyle w:val="a4"/>
+        <w:numPr>
+          <w:ilvl w:val="0"/>
+          <w:numId w:val="4"/>
+        </w:numPr>
+        <w:ind w:firstLineChars="0"/>
+        <w:rPr>
+          <w:rFonts w:hint="eastAsia"/>
+          <w:highlight w:val="yellow"/>
+        </w:rPr>
+      </w:pPr>
+      <w:r>
+        <w:rPr>
+          <w:rFonts w:hint="eastAsia"/>
+          <w:highlight w:val="yellow"/>
+        </w:rPr>
+        <w:t>写悬垂指针</w:t>
+      </w:r>
     </w:p>
     <w:p>
       <w:pPr>
@@ -1026,6 +1873,95 @@
     </w:lvl>
   </w:abstractNum>
   <w:abstractNum w:abstractNumId="2" w15:restartNumberingAfterBreak="0">
+    <w:nsid w:val="50273E0A"/>
+    <w:multiLevelType w:val="hybridMultilevel"/>
+    <w:tmpl w:val="6756C5B2"/>
+    <w:lvl w:ilvl="0" w:tplc="BAFA91AE">
+      <w:start w:val="1"/>
+      <w:numFmt w:val="decimal"/>
+      <w:lvlText w:val="（%1）"/>
+      <w:lvlJc w:val="left"/>
+      <w:pPr>
+        <w:ind w:left="720" w:hanging="720"/>
+      </w:pPr>
+      <w:rPr>
+        <w:rFonts w:hint="default"/>
+      </w:rPr>
+    </w:lvl>
+    <w:lvl w:ilvl="1" w:tplc="04090019" w:tentative="1">
+      <w:start w:val="1"/>
+      <w:numFmt w:val="lowerLetter"/>
+      <w:lvlText w:val="%2)"/>
+      <w:lvlJc w:val="left"/>
+      <w:pPr>
+        <w:ind w:left="840" w:hanging="420"/>
+      </w:pPr>
+    </w:lvl>
+    <w:lvl w:ilvl="2" w:tplc="0409001B" w:tentative="1">
+      <w:start w:val="1"/>
+      <w:numFmt w:val="lowerRoman"/>
+      <w:lvlText w:val="%3."/>
+      <w:lvlJc w:val="right"/>
+      <w:pPr>
+        <w:ind w:left="1260" w:hanging="420"/>
+      </w:pPr>
+    </w:lvl>
+    <w:lvl w:ilvl="3" w:tplc="0409000F" w:tentative="1">
+      <w:start w:val="1"/>
+      <w:numFmt w:val="decimal"/>
+      <w:lvlText w:val="%4."/>
+      <w:lvlJc w:val="left"/>
+      <w:pPr>
+        <w:ind w:left="1680" w:hanging="420"/>
+      </w:pPr>
+    </w:lvl>
+    <w:lvl w:ilvl="4" w:tplc="04090019" w:tentative="1">
+      <w:start w:val="1"/>
+      <w:numFmt w:val="lowerLetter"/>
+      <w:lvlText w:val="%5)"/>
+      <w:lvlJc w:val="left"/>
+      <w:pPr>
+        <w:ind w:left="2100" w:hanging="420"/>
+      </w:pPr>
+    </w:lvl>
+    <w:lvl w:ilvl="5" w:tplc="0409001B" w:tentative="1">
+      <w:start w:val="1"/>
+      <w:numFmt w:val="lowerRoman"/>
+      <w:lvlText w:val="%6."/>
+      <w:lvlJc w:val="right"/>
+      <w:pPr>
+        <w:ind w:left="2520" w:hanging="420"/>
+      </w:pPr>
+    </w:lvl>
+    <w:lvl w:ilvl="6" w:tplc="0409000F" w:tentative="1">
+      <w:start w:val="1"/>
+      <w:numFmt w:val="decimal"/>
+      <w:lvlText w:val="%7."/>
+      <w:lvlJc w:val="left"/>
+      <w:pPr>
+        <w:ind w:left="2940" w:hanging="420"/>
+      </w:pPr>
+    </w:lvl>
+    <w:lvl w:ilvl="7" w:tplc="04090019" w:tentative="1">
+      <w:start w:val="1"/>
+      <w:numFmt w:val="lowerLetter"/>
+      <w:lvlText w:val="%8)"/>
+      <w:lvlJc w:val="left"/>
+      <w:pPr>
+        <w:ind w:left="3360" w:hanging="420"/>
+      </w:pPr>
+    </w:lvl>
+    <w:lvl w:ilvl="8" w:tplc="0409001B" w:tentative="1">
+      <w:start w:val="1"/>
+      <w:numFmt w:val="lowerRoman"/>
+      <w:lvlText w:val="%9."/>
+      <w:lvlJc w:val="right"/>
+      <w:pPr>
+        <w:ind w:left="3780" w:hanging="420"/>
+      </w:pPr>
+    </w:lvl>
+  </w:abstractNum>
+  <w:abstractNum w:abstractNumId="3" w15:restartNumberingAfterBreak="0">
     <w:nsid w:val="63FD1B31"/>
     <w:multiLevelType w:val="hybridMultilevel"/>
     <w:tmpl w:val="BE5ED578"/>
@@ -1118,6 +2054,9 @@
     <w:abstractNumId w:val="0"/>
   </w:num>
   <w:num w:numId="3">
+    <w:abstractNumId w:val="3"/>
+  </w:num>
+  <w:num w:numId="4">
     <w:abstractNumId w:val="2"/>
   </w:num>
 </w:numbering>
@@ -1686,6 +2625,32 @@
       <w:szCs w:val="20"/>
     </w:rPr>
   </w:style>
+  <w:style w:type="paragraph" w:styleId="a4">
+    <w:name w:val="List Paragraph"/>
+    <w:basedOn w:val="a"/>
+    <w:uiPriority w:val="34"/>
+    <w:qFormat/>
+    <w:rsid w:val="008E2BE6"/>
+    <w:pPr>
+      <w:ind w:firstLineChars="200" w:firstLine="420"/>
+    </w:pPr>
+  </w:style>
+  <w:style w:type="table" w:styleId="a5">
+    <w:name w:val="Table Grid"/>
+    <w:basedOn w:val="a1"/>
+    <w:uiPriority w:val="39"/>
+    <w:rsid w:val="00512FBE"/>
+    <w:tblPr>
+      <w:tblBorders>
+        <w:top w:val="single" w:sz="4" w:space="0" w:color="auto"/>
+        <w:left w:val="single" w:sz="4" w:space="0" w:color="auto"/>
+        <w:bottom w:val="single" w:sz="4" w:space="0" w:color="auto"/>
+        <w:right w:val="single" w:sz="4" w:space="0" w:color="auto"/>
+        <w:insideH w:val="single" w:sz="4" w:space="0" w:color="auto"/>
+        <w:insideV w:val="single" w:sz="4" w:space="0" w:color="auto"/>
+      </w:tblBorders>
+    </w:tblPr>
+  </w:style>
 </w:styles>
 </file>
 

</xml_diff>

<commit_message>
update, need to speed up
</commit_message>
<xml_diff>
--- a/内存破坏漏洞及其应对.docx
+++ b/内存破坏漏洞及其应对.docx
@@ -1,6 +1,6 @@
 
 <file path=word/document.xml><?xml version="1.0" encoding="utf-8"?>
-<w:document xmlns:wpc="http://schemas.microsoft.com/office/word/2010/wordprocessingCanvas" xmlns:cx="http://schemas.microsoft.com/office/drawing/2014/chartex" xmlns:cx1="http://schemas.microsoft.com/office/drawing/2015/9/8/chartex" xmlns:mc="http://schemas.openxmlformats.org/markup-compatibility/2006" xmlns:o="urn:schemas-microsoft-com:office:office" xmlns:r="http://schemas.openxmlformats.org/officeDocument/2006/relationships" xmlns:m="http://schemas.openxmlformats.org/officeDocument/2006/math" xmlns:v="urn:schemas-microsoft-com:vml" xmlns:wp14="http://schemas.microsoft.com/office/word/2010/wordprocessingDrawing" xmlns:wp="http://schemas.openxmlformats.org/drawingml/2006/wordprocessingDrawing" xmlns:w10="urn:schemas-microsoft-com:office:word" xmlns:w="http://schemas.openxmlformats.org/wordprocessingml/2006/main" xmlns:w14="http://schemas.microsoft.com/office/word/2010/wordml" xmlns:w15="http://schemas.microsoft.com/office/word/2012/wordml" xmlns:w16se="http://schemas.microsoft.com/office/word/2015/wordml/symex" xmlns:wpg="http://schemas.microsoft.com/office/word/2010/wordprocessingGroup" xmlns:wpi="http://schemas.microsoft.com/office/word/2010/wordprocessingInk" xmlns:wne="http://schemas.microsoft.com/office/word/2006/wordml" xmlns:wps="http://schemas.microsoft.com/office/word/2010/wordprocessingShape" mc:Ignorable="w14 w15 w16se wp14">
+<w:document xmlns:wpc="http://schemas.microsoft.com/office/word/2010/wordprocessingCanvas" xmlns:cx="http://schemas.microsoft.com/office/drawing/2014/chartex" xmlns:mc="http://schemas.openxmlformats.org/markup-compatibility/2006" xmlns:o="urn:schemas-microsoft-com:office:office" xmlns:r="http://schemas.openxmlformats.org/officeDocument/2006/relationships" xmlns:m="http://schemas.openxmlformats.org/officeDocument/2006/math" xmlns:v="urn:schemas-microsoft-com:vml" xmlns:wp14="http://schemas.microsoft.com/office/word/2010/wordprocessingDrawing" xmlns:wp="http://schemas.openxmlformats.org/drawingml/2006/wordprocessingDrawing" xmlns:w10="urn:schemas-microsoft-com:office:word" xmlns:w="http://schemas.openxmlformats.org/wordprocessingml/2006/main" xmlns:w14="http://schemas.microsoft.com/office/word/2010/wordml" xmlns:w15="http://schemas.microsoft.com/office/word/2012/wordml" xmlns:w16se="http://schemas.microsoft.com/office/word/2015/wordml/symex" xmlns:wpg="http://schemas.microsoft.com/office/word/2010/wordprocessingGroup" xmlns:wpi="http://schemas.microsoft.com/office/word/2010/wordprocessingInk" xmlns:wne="http://schemas.microsoft.com/office/word/2006/wordml" xmlns:wps="http://schemas.microsoft.com/office/word/2010/wordprocessingShape" mc:Ignorable="w14 w15 w16se wp14">
   <w:body>
     <w:p>
       <w:pPr>
@@ -450,7 +450,7 @@
           <v:shape id="_x0000_i1025" type="#_x0000_t75" style="width:414.75pt;height:289.5pt" o:ole="">
             <v:imagedata r:id="rId5" o:title=""/>
           </v:shape>
-          <o:OLEObject Type="Embed" ProgID="Visio.Drawing.15" ShapeID="_x0000_i1025" DrawAspect="Content" ObjectID="_1592152360" r:id="rId6"/>
+          <o:OLEObject Type="Embed" ProgID="Visio.Drawing.15" ShapeID="_x0000_i1025" DrawAspect="Content" ObjectID="_1592171181" r:id="rId6"/>
         </w:object>
       </w:r>
     </w:p>
@@ -883,37 +883,36 @@
     <w:p>
       <w:pPr>
         <w:ind w:firstLine="420"/>
-        <w:rPr>
-          <w:highlight w:val="yellow"/>
-        </w:rPr>
-      </w:pPr>
-      <w:r>
-        <w:rPr>
-          <w:rFonts w:hint="eastAsia"/>
-          <w:highlight w:val="yellow"/>
+      </w:pPr>
+      <w:r>
+        <w:rPr>
+          <w:rFonts w:hint="eastAsia"/>
         </w:rPr>
         <w:t>制造出无效的指针后，攻击者需要对该指针进行读或写操作来触发内存错误，这是图</w:t>
       </w:r>
       <w:r>
         <w:rPr>
           <w:rFonts w:hint="eastAsia"/>
-          <w:highlight w:val="yellow"/>
         </w:rPr>
         <w:t>1</w:t>
       </w:r>
       <w:r>
         <w:rPr>
           <w:rFonts w:hint="eastAsia"/>
-          <w:highlight w:val="yellow"/>
         </w:rPr>
         <w:t>中的第二步。</w:t>
       </w:r>
       <w:r>
         <w:rPr>
           <w:rFonts w:hint="eastAsia"/>
-          <w:highlight w:val="yellow"/>
-        </w:rPr>
-        <w:t>结合制造无效指针的两类方法和使用无效指针的两类方法，我们可以得到四类内存错误：</w:t>
+        </w:rPr>
+        <w:t>无论是越界指针还是悬垂指针，他们能够制造出的内存错误是相似的，能够进行的攻击也是相似的。只有一点限制，那就是对于悬垂指针来说，已经被释放的内存对象所占用的空间需要被新的内存对象重新使用</w:t>
+      </w:r>
+      <w:r>
+        <w:rPr>
+          <w:rFonts w:hint="eastAsia"/>
+        </w:rPr>
+        <w:t>。</w:t>
       </w:r>
     </w:p>
     <w:p>
@@ -921,87 +920,98 @@
         <w:pStyle w:val="a4"/>
         <w:numPr>
           <w:ilvl w:val="0"/>
-          <w:numId w:val="4"/>
+          <w:numId w:val="5"/>
         </w:numPr>
         <w:ind w:firstLineChars="0"/>
-        <w:rPr>
-          <w:b/>
-          <w:highlight w:val="yellow"/>
-        </w:rPr>
-      </w:pPr>
-      <w:r>
-        <w:rPr>
-          <w:rFonts w:hint="eastAsia"/>
-          <w:b/>
-          <w:highlight w:val="yellow"/>
-        </w:rPr>
-        <w:t>读越界指针</w:t>
+      </w:pPr>
+      <w:r>
+        <w:rPr>
+          <w:rFonts w:hint="eastAsia"/>
+        </w:rPr>
+        <w:t>读无效指针</w:t>
       </w:r>
     </w:p>
     <w:p>
       <w:pPr>
         <w:ind w:firstLine="420"/>
-        <w:rPr>
-          <w:highlight w:val="yellow"/>
-        </w:rPr>
-      </w:pPr>
-      <w:r>
-        <w:rPr>
-          <w:rFonts w:hint="eastAsia"/>
-          <w:highlight w:val="yellow"/>
-        </w:rPr>
-        <w:t>攻击者可以利用这类错误来改变程序执行的控制流方向。考虑下面的代码，如果攻击者通过控制输入，将一个越界的数</w:t>
-      </w:r>
-      <w:bookmarkStart w:id="0" w:name="_GoBack"/>
-      <w:bookmarkEnd w:id="0"/>
-      <w:r>
-        <w:rPr>
-          <w:rFonts w:hint="eastAsia"/>
-          <w:highlight w:val="yellow"/>
-        </w:rPr>
-        <w:t>组下标指向由自己控制的</w:t>
-      </w:r>
-      <w:r>
-        <w:rPr>
-          <w:rFonts w:hint="eastAsia"/>
-          <w:highlight w:val="yellow"/>
-        </w:rPr>
-        <w:t>代码</w:t>
-      </w:r>
-      <w:r>
-        <w:rPr>
-          <w:rFonts w:hint="eastAsia"/>
-          <w:highlight w:val="yellow"/>
-        </w:rPr>
-        <w:t>区域，</w:t>
-      </w:r>
-      <w:r>
-        <w:rPr>
-          <w:rFonts w:hint="eastAsia"/>
-          <w:highlight w:val="yellow"/>
-        </w:rPr>
-        <w:t>而程序没有进行越界检查，那么这次函数调用将</w:t>
-      </w:r>
-      <w:r>
-        <w:rPr>
-          <w:rFonts w:hint="eastAsia"/>
-          <w:highlight w:val="yellow"/>
-        </w:rPr>
-        <w:t>偏离合法的控制流，</w:t>
-      </w:r>
-      <w:r>
-        <w:rPr>
-          <w:rFonts w:hint="eastAsia"/>
-          <w:highlight w:val="yellow"/>
-        </w:rPr>
-        <w:t>程序会</w:t>
-      </w:r>
-      <w:r>
-        <w:rPr>
-          <w:rFonts w:hint="eastAsia"/>
-          <w:highlight w:val="yellow"/>
-        </w:rPr>
-        <w:t>进入攻击者试图执行的代码中。</w:t>
+      </w:pPr>
+      <w:r>
+        <w:rPr>
+          <w:rFonts w:hint="eastAsia"/>
+        </w:rPr>
+        <w:t>当程序使用一个</w:t>
+      </w:r>
+      <w:r>
+        <w:rPr>
+          <w:rFonts w:hint="eastAsia"/>
+        </w:rPr>
+        <w:t>攻击者所制造的</w:t>
+      </w:r>
+      <w:r>
+        <w:rPr>
+          <w:rFonts w:hint="eastAsia"/>
+        </w:rPr>
+        <w:t>无效指针进行读操作时，</w:t>
+      </w:r>
+      <w:r>
+        <w:rPr>
+          <w:rFonts w:hint="eastAsia"/>
+        </w:rPr>
+        <w:t>所读取到的数据可能是由攻击者所控制的数据，也可能是系统中的敏感数据，这取决于攻击者将要实行什么样的攻击。</w:t>
+      </w:r>
+      <w:r>
+        <w:rPr>
+          <w:rFonts w:hint="eastAsia"/>
+        </w:rPr>
+        <w:t>例如，考虑下面</w:t>
+      </w:r>
+      <w:proofErr w:type="gramStart"/>
+      <w:r>
+        <w:rPr>
+          <w:rFonts w:hint="eastAsia"/>
+        </w:rPr>
+        <w:t>一</w:t>
+      </w:r>
+      <w:proofErr w:type="gramEnd"/>
+      <w:r>
+        <w:rPr>
+          <w:rFonts w:hint="eastAsia"/>
+        </w:rPr>
+        <w:t>段代码，攻击者可以在</w:t>
+      </w:r>
+      <w:proofErr w:type="spellStart"/>
+      <w:r>
+        <w:rPr>
+          <w:rFonts w:hint="eastAsia"/>
+        </w:rPr>
+        <w:t>user</w:t>
+      </w:r>
+      <w:r>
+        <w:t>_input</w:t>
+      </w:r>
+      <w:proofErr w:type="spellEnd"/>
+      <w:r>
+        <w:rPr>
+          <w:rFonts w:hint="eastAsia"/>
+        </w:rPr>
+        <w:t>中制造一个越界指针，这个指针指向了位于</w:t>
+      </w:r>
+      <w:proofErr w:type="spellStart"/>
+      <w:r>
+        <w:rPr>
+          <w:rFonts w:hint="eastAsia"/>
+        </w:rPr>
+        <w:t>jump</w:t>
+      </w:r>
+      <w:r>
+        <w:t>_table</w:t>
+      </w:r>
+      <w:proofErr w:type="spellEnd"/>
+      <w:r>
+        <w:rPr>
+          <w:rFonts w:hint="eastAsia"/>
+        </w:rPr>
+        <w:t>之外的代码片段，通过这种方式，攻击者改变了程序正常的控制流，使程序执行自己所希望的代码片段。</w:t>
       </w:r>
     </w:p>
     <w:tbl>
@@ -1022,14 +1032,12 @@
             <w:pPr>
               <w:rPr>
                 <w:rFonts w:ascii="Courier New" w:hAnsi="Courier New" w:cs="Courier New"/>
-                <w:highlight w:val="yellow"/>
               </w:rPr>
             </w:pPr>
             <w:proofErr w:type="spellStart"/>
             <w:r>
               <w:rPr>
                 <w:rFonts w:ascii="Courier New" w:hAnsi="Courier New" w:cs="Courier New"/>
-                <w:highlight w:val="yellow"/>
               </w:rPr>
               <w:t>func_ptr</w:t>
             </w:r>
@@ -1037,7 +1045,6 @@
             <w:r>
               <w:rPr>
                 <w:rFonts w:ascii="Courier New" w:hAnsi="Courier New" w:cs="Courier New"/>
-                <w:highlight w:val="yellow"/>
               </w:rPr>
               <w:t xml:space="preserve"> </w:t>
             </w:r>
@@ -1045,7 +1052,59 @@
             <w:r>
               <w:rPr>
                 <w:rFonts w:ascii="Courier New" w:hAnsi="Courier New" w:cs="Courier New"/>
-                <w:highlight w:val="yellow"/>
+              </w:rPr>
+              <w:t>jump_</w:t>
+            </w:r>
+            <w:proofErr w:type="gramStart"/>
+            <w:r>
+              <w:rPr>
+                <w:rFonts w:ascii="Courier New" w:hAnsi="Courier New" w:cs="Courier New"/>
+              </w:rPr>
+              <w:t>table</w:t>
+            </w:r>
+            <w:proofErr w:type="spellEnd"/>
+            <w:r>
+              <w:rPr>
+                <w:rFonts w:ascii="Courier New" w:hAnsi="Courier New" w:cs="Courier New"/>
+              </w:rPr>
+              <w:t>[</w:t>
+            </w:r>
+            <w:proofErr w:type="gramEnd"/>
+            <w:r>
+              <w:rPr>
+                <w:rFonts w:ascii="Courier New" w:hAnsi="Courier New" w:cs="Courier New"/>
+              </w:rPr>
+              <w:t>3] = {</w:t>
+            </w:r>
+            <w:r>
+              <w:rPr>
+                <w:rFonts w:ascii="Courier New" w:hAnsi="Courier New" w:cs="Courier New"/>
+              </w:rPr>
+              <w:t>fn_0, fn_1, fn_2</w:t>
+            </w:r>
+            <w:r>
+              <w:rPr>
+                <w:rFonts w:ascii="Courier New" w:hAnsi="Courier New" w:cs="Courier New"/>
+              </w:rPr>
+              <w:t>}</w:t>
+            </w:r>
+            <w:r>
+              <w:rPr>
+                <w:rFonts w:ascii="Courier New" w:hAnsi="Courier New" w:cs="Courier New"/>
+              </w:rPr>
+              <w:t>;</w:t>
+            </w:r>
+          </w:p>
+          <w:p>
+            <w:pPr>
+              <w:rPr>
+                <w:rFonts w:ascii="Courier New" w:hAnsi="Courier New" w:cs="Courier New"/>
+              </w:rPr>
+            </w:pPr>
+            <w:proofErr w:type="spellStart"/>
+            <w:r>
+              <w:rPr>
+                <w:rFonts w:ascii="Courier New" w:hAnsi="Courier New" w:cs="Courier New"/>
               </w:rPr>
               <w:t>jump_table</w:t>
             </w:r>
@@ -1053,31 +1112,6 @@
             <w:r>
               <w:rPr>
                 <w:rFonts w:ascii="Courier New" w:hAnsi="Courier New" w:cs="Courier New"/>
-                <w:highlight w:val="yellow"/>
-              </w:rPr>
-              <w:t>[3] = {fn_0, fn_1, fn_2};</w:t>
-            </w:r>
-          </w:p>
-          <w:p>
-            <w:pPr>
-              <w:rPr>
-                <w:rFonts w:ascii="Courier New" w:hAnsi="Courier New" w:cs="Courier New"/>
-                <w:highlight w:val="yellow"/>
-              </w:rPr>
-            </w:pPr>
-            <w:proofErr w:type="spellStart"/>
-            <w:r>
-              <w:rPr>
-                <w:rFonts w:ascii="Courier New" w:hAnsi="Courier New" w:cs="Courier New"/>
-                <w:highlight w:val="yellow"/>
-              </w:rPr>
-              <w:t>jump_table</w:t>
-            </w:r>
-            <w:proofErr w:type="spellEnd"/>
-            <w:r>
-              <w:rPr>
-                <w:rFonts w:ascii="Courier New" w:hAnsi="Courier New" w:cs="Courier New"/>
-                <w:highlight w:val="yellow"/>
               </w:rPr>
               <w:t>[</w:t>
             </w:r>
@@ -1085,7 +1119,6 @@
             <w:r>
               <w:rPr>
                 <w:rFonts w:ascii="Courier New" w:hAnsi="Courier New" w:cs="Courier New"/>
-                <w:highlight w:val="yellow"/>
               </w:rPr>
               <w:t>user_input</w:t>
             </w:r>
@@ -1093,7 +1126,6 @@
             <w:r>
               <w:rPr>
                 <w:rFonts w:ascii="Courier New" w:hAnsi="Courier New" w:cs="Courier New"/>
-                <w:highlight w:val="yellow"/>
               </w:rPr>
               <w:t>]();</w:t>
             </w:r>
@@ -1105,85 +1137,42 @@
       <w:pPr>
         <w:rPr>
           <w:rFonts w:hint="eastAsia"/>
-          <w:highlight w:val="yellow"/>
         </w:rPr>
       </w:pPr>
     </w:p>
     <w:p>
       <w:pPr>
         <w:ind w:firstLine="420"/>
-        <w:rPr>
-          <w:highlight w:val="yellow"/>
-        </w:rPr>
-      </w:pPr>
-      <w:r>
-        <w:rPr>
-          <w:rFonts w:hint="eastAsia"/>
-          <w:highlight w:val="yellow"/>
-        </w:rPr>
-        <w:t>攻击者还可以直接</w:t>
-      </w:r>
-      <w:r>
-        <w:rPr>
-          <w:rFonts w:hint="eastAsia"/>
-          <w:highlight w:val="yellow"/>
-        </w:rPr>
-        <w:t>读取</w:t>
-      </w:r>
-      <w:r>
-        <w:rPr>
-          <w:rFonts w:hint="eastAsia"/>
-          <w:highlight w:val="yellow"/>
-        </w:rPr>
-        <w:t>越界指针</w:t>
-      </w:r>
-      <w:r>
-        <w:rPr>
-          <w:rFonts w:hint="eastAsia"/>
-          <w:highlight w:val="yellow"/>
-        </w:rPr>
-        <w:t>的内容</w:t>
-      </w:r>
-      <w:r>
-        <w:rPr>
-          <w:rFonts w:hint="eastAsia"/>
-          <w:highlight w:val="yellow"/>
-        </w:rPr>
-        <w:t>来获取</w:t>
-      </w:r>
-      <w:r>
-        <w:rPr>
-          <w:rFonts w:hint="eastAsia"/>
-          <w:highlight w:val="yellow"/>
-        </w:rPr>
-        <w:t>敏感信息。一个典型的方式是利用</w:t>
+      </w:pPr>
+      <w:r>
+        <w:rPr>
+          <w:rFonts w:hint="eastAsia"/>
+        </w:rPr>
+        <w:t>攻击者也可以通过无效指针来直接读取敏感数据，从而直接泄露系统信息。</w:t>
+      </w:r>
+      <w:r>
+        <w:rPr>
+          <w:rFonts w:hint="eastAsia"/>
+        </w:rPr>
+        <w:t>一个典型的例子是利用</w:t>
       </w:r>
       <w:proofErr w:type="spellStart"/>
       <w:r>
         <w:rPr>
           <w:rFonts w:hint="eastAsia"/>
-          <w:highlight w:val="yellow"/>
-        </w:rPr>
-        <w:t>p</w:t>
-      </w:r>
-      <w:r>
-        <w:rPr>
-          <w:highlight w:val="yellow"/>
-        </w:rPr>
-        <w:t>rintf</w:t>
+        </w:rPr>
+        <w:t>printf</w:t>
       </w:r>
       <w:proofErr w:type="spellEnd"/>
       <w:r>
         <w:rPr>
           <w:rFonts w:hint="eastAsia"/>
-          <w:highlight w:val="yellow"/>
-        </w:rPr>
-        <w:t>函数的格式化字符串漏洞。</w:t>
-      </w:r>
-      <w:r>
-        <w:rPr>
-          <w:rFonts w:hint="eastAsia"/>
-          <w:highlight w:val="yellow"/>
+        </w:rPr>
+        <w:t>函数的格式化字符串所进行的格式化字符串攻击。</w:t>
+      </w:r>
+      <w:r>
+        <w:rPr>
+          <w:rFonts w:hint="eastAsia"/>
         </w:rPr>
         <w:t>假如</w:t>
       </w:r>
@@ -1191,7 +1180,6 @@
       <w:r>
         <w:rPr>
           <w:rFonts w:hint="eastAsia"/>
-          <w:highlight w:val="yellow"/>
         </w:rPr>
         <w:t>printf</w:t>
       </w:r>
@@ -1199,36 +1187,13 @@
       <w:r>
         <w:rPr>
           <w:rFonts w:hint="eastAsia"/>
-          <w:highlight w:val="yellow"/>
-        </w:rPr>
-        <w:t>函数的格式字符串被攻击者所控制，那么攻击者可以</w:t>
-      </w:r>
-      <w:r>
-        <w:rPr>
-          <w:rFonts w:hint="eastAsia"/>
-          <w:highlight w:val="yellow"/>
-        </w:rPr>
-        <w:t>构造一个特殊的格式</w:t>
-      </w:r>
-      <w:r>
-        <w:rPr>
-          <w:rFonts w:hint="eastAsia"/>
-          <w:highlight w:val="yellow"/>
-        </w:rPr>
-        <w:t>化</w:t>
-      </w:r>
-      <w:r>
-        <w:rPr>
-          <w:rFonts w:hint="eastAsia"/>
-          <w:highlight w:val="yellow"/>
-        </w:rPr>
-        <w:t>字符串，使得</w:t>
+        </w:rPr>
+        <w:t>函数的格式字符串被攻击者所控制，那么攻击者可以构造一个特殊的格式化字符串，使得</w:t>
       </w:r>
       <w:proofErr w:type="spellStart"/>
       <w:r>
         <w:rPr>
           <w:rFonts w:hint="eastAsia"/>
-          <w:highlight w:val="yellow"/>
         </w:rPr>
         <w:t>printf</w:t>
       </w:r>
@@ -1236,29 +1201,13 @@
       <w:r>
         <w:rPr>
           <w:rFonts w:hint="eastAsia"/>
-          <w:highlight w:val="yellow"/>
-        </w:rPr>
-        <w:t>函数在根据格式化字符串构造参数表的过程中制造出无效的指针</w:t>
-      </w:r>
-      <w:r>
-        <w:rPr>
-          <w:rFonts w:hint="eastAsia"/>
-          <w:highlight w:val="yellow"/>
-        </w:rPr>
-        <w:t>。</w:t>
-      </w:r>
-      <w:r>
-        <w:rPr>
-          <w:rFonts w:hint="eastAsia"/>
-          <w:highlight w:val="yellow"/>
-        </w:rPr>
-        <w:t>举一个简单的例子，在下面的</w:t>
+        </w:rPr>
+        <w:t>函数在根据格式化字符串构造参数表的过程中制造出无效的指针。举一个简单的例子，在下面的</w:t>
       </w:r>
       <w:proofErr w:type="spellStart"/>
       <w:r>
         <w:rPr>
           <w:rFonts w:hint="eastAsia"/>
-          <w:highlight w:val="yellow"/>
         </w:rPr>
         <w:t>printf</w:t>
       </w:r>
@@ -1266,31 +1215,27 @@
       <w:r>
         <w:rPr>
           <w:rFonts w:hint="eastAsia"/>
-          <w:highlight w:val="yellow"/>
         </w:rPr>
         <w:t>用法中，如果用户输入的是</w:t>
       </w:r>
       <w:proofErr w:type="gramStart"/>
       <w:r>
         <w:rPr>
-          <w:i/>
-          <w:highlight w:val="yellow"/>
+          <w:rFonts w:hint="eastAsia"/>
         </w:rPr>
         <w:t>”</w:t>
       </w:r>
       <w:proofErr w:type="gramEnd"/>
       <w:r>
         <w:rPr>
-          <w:i/>
-          <w:highlight w:val="yellow"/>
+          <w:rFonts w:hint="eastAsia"/>
         </w:rPr>
         <w:t>%x</w:t>
       </w:r>
       <w:proofErr w:type="gramStart"/>
       <w:r>
         <w:rPr>
-          <w:i/>
-          <w:highlight w:val="yellow"/>
+          <w:rFonts w:hint="eastAsia"/>
         </w:rPr>
         <w:t>”</w:t>
       </w:r>
@@ -1298,7 +1243,6 @@
       <w:r>
         <w:rPr>
           <w:rFonts w:hint="eastAsia"/>
-          <w:highlight w:val="yellow"/>
         </w:rPr>
         <w:t>，那么</w:t>
       </w:r>
@@ -1306,7 +1250,6 @@
       <w:r>
         <w:rPr>
           <w:rFonts w:hint="eastAsia"/>
-          <w:highlight w:val="yellow"/>
         </w:rPr>
         <w:t>printf</w:t>
       </w:r>
@@ -1314,7 +1257,6 @@
       <w:r>
         <w:rPr>
           <w:rFonts w:hint="eastAsia"/>
-          <w:highlight w:val="yellow"/>
         </w:rPr>
         <w:t>就会将</w:t>
       </w:r>
@@ -1322,7 +1264,6 @@
       <w:r>
         <w:rPr>
           <w:rFonts w:hint="eastAsia"/>
-          <w:highlight w:val="yellow"/>
         </w:rPr>
         <w:t>栈</w:t>
       </w:r>
@@ -1330,36 +1271,13 @@
       <w:r>
         <w:rPr>
           <w:rFonts w:hint="eastAsia"/>
-          <w:highlight w:val="yellow"/>
-        </w:rPr>
-        <w:t>中的内容打印出来</w:t>
-      </w:r>
-      <w:r>
-        <w:rPr>
-          <w:rFonts w:hint="eastAsia"/>
-          <w:highlight w:val="yellow"/>
-        </w:rPr>
-        <w:t>。</w:t>
-      </w:r>
-      <w:r>
-        <w:rPr>
-          <w:rFonts w:hint="eastAsia"/>
-          <w:highlight w:val="yellow"/>
-        </w:rPr>
-        <w:t>这样</w:t>
-      </w:r>
-      <w:r>
-        <w:rPr>
-          <w:rFonts w:hint="eastAsia"/>
-          <w:highlight w:val="yellow"/>
-        </w:rPr>
-        <w:t>攻击者便利用越界指针直接获取了程序</w:t>
+        </w:rPr>
+        <w:t>中的内容打印出来。这样攻击者便利用越界指针直接获取了程序</w:t>
       </w:r>
       <w:proofErr w:type="gramStart"/>
       <w:r>
         <w:rPr>
           <w:rFonts w:hint="eastAsia"/>
-          <w:highlight w:val="yellow"/>
         </w:rPr>
         <w:t>栈</w:t>
       </w:r>
@@ -1367,43 +1285,20 @@
       <w:r>
         <w:rPr>
           <w:rFonts w:hint="eastAsia"/>
-          <w:highlight w:val="yellow"/>
-        </w:rPr>
-        <w:t>中的内容</w:t>
-      </w:r>
-      <w:r>
-        <w:rPr>
-          <w:rFonts w:hint="eastAsia"/>
-          <w:highlight w:val="yellow"/>
-        </w:rPr>
-        <w:t>。另外，在这种攻击方式中，攻击者也可以利用格式化字符串中的</w:t>
-      </w:r>
-      <w:r>
-        <w:rPr>
-          <w:rFonts w:hint="eastAsia"/>
-          <w:highlight w:val="yellow"/>
-        </w:rPr>
-        <w:t>%</w:t>
-      </w:r>
-      <w:r>
-        <w:rPr>
-          <w:highlight w:val="yellow"/>
-        </w:rPr>
-        <w:t>n</w:t>
-      </w:r>
-      <w:r>
-        <w:rPr>
-          <w:rFonts w:hint="eastAsia"/>
-          <w:highlight w:val="yellow"/>
-        </w:rPr>
-        <w:t>参数来对程序中的变量内容直接进行修改</w:t>
-      </w:r>
-      <w:r>
-        <w:rPr>
-          <w:rFonts w:hint="eastAsia"/>
-          <w:highlight w:val="yellow"/>
-        </w:rPr>
-        <w:t>。</w:t>
+        </w:rPr>
+        <w:t>中的内容。另外，在这种攻击方式中，攻击者也可以利用格式化字符串中的</w:t>
+      </w:r>
+      <w:r>
+        <w:rPr>
+          <w:rFonts w:hint="eastAsia"/>
+        </w:rPr>
+        <w:t>%n</w:t>
+      </w:r>
+      <w:r>
+        <w:rPr>
+          <w:rFonts w:hint="eastAsia"/>
+        </w:rPr>
+        <w:t>参数来对程序中的变量内容直接进行修改。</w:t>
       </w:r>
     </w:p>
     <w:tbl>
@@ -1424,14 +1319,12 @@
             <w:pPr>
               <w:rPr>
                 <w:rFonts w:ascii="Courier New" w:hAnsi="Courier New" w:cs="Courier New"/>
-                <w:highlight w:val="yellow"/>
               </w:rPr>
             </w:pPr>
             <w:proofErr w:type="spellStart"/>
             <w:r>
               <w:rPr>
                 <w:rFonts w:ascii="Courier New" w:hAnsi="Courier New" w:cs="Courier New"/>
-                <w:highlight w:val="yellow"/>
               </w:rPr>
               <w:t>printf</w:t>
             </w:r>
@@ -1439,7 +1332,6 @@
             <w:r>
               <w:rPr>
                 <w:rFonts w:ascii="Courier New" w:hAnsi="Courier New" w:cs="Courier New"/>
-                <w:highlight w:val="yellow"/>
               </w:rPr>
               <w:t>(</w:t>
             </w:r>
@@ -1447,7 +1339,6 @@
             <w:r>
               <w:rPr>
                 <w:rFonts w:ascii="Courier New" w:hAnsi="Courier New" w:cs="Courier New"/>
-                <w:highlight w:val="yellow"/>
               </w:rPr>
               <w:t>user_input</w:t>
             </w:r>
@@ -1455,7 +1346,6 @@
             <w:r>
               <w:rPr>
                 <w:rFonts w:ascii="Courier New" w:hAnsi="Courier New" w:cs="Courier New"/>
-                <w:highlight w:val="yellow"/>
               </w:rPr>
               <w:t>);</w:t>
             </w:r>
@@ -1464,33 +1354,96 @@
       </w:tr>
     </w:tbl>
     <w:p>
-      <w:pPr>
-        <w:rPr>
-          <w:rFonts w:hint="eastAsia"/>
-          <w:highlight w:val="yellow"/>
-        </w:rPr>
-      </w:pPr>
+      <w:r>
+        <w:tab/>
+      </w:r>
+    </w:p>
+    <w:p>
+      <w:pPr>
+        <w:rPr>
+          <w:rFonts w:hint="eastAsia"/>
+        </w:rPr>
+      </w:pPr>
+      <w:r>
+        <w:tab/>
+      </w:r>
+      <w:r>
+        <w:rPr>
+          <w:rFonts w:hint="eastAsia"/>
+        </w:rPr>
+        <w:t>另一种通过读取无效指针来进行攻击的方式是制造一个悬垂指针，这个指针曾经指向的对象类型是</w:t>
+      </w:r>
+      <w:r>
+        <w:rPr>
+          <w:rFonts w:hint="eastAsia"/>
+        </w:rPr>
+        <w:t>A</w:t>
+      </w:r>
+      <w:r>
+        <w:rPr>
+          <w:rFonts w:hint="eastAsia"/>
+        </w:rPr>
+        <w:t>，在原来的内存对象被释放，内存空间重新分配后，这个指针指向一个由攻击者所控制的</w:t>
+      </w:r>
+      <w:r>
+        <w:rPr>
+          <w:rFonts w:hint="eastAsia"/>
+        </w:rPr>
+        <w:t>B</w:t>
+      </w:r>
+      <w:r>
+        <w:rPr>
+          <w:rFonts w:hint="eastAsia"/>
+        </w:rPr>
+        <w:t>类型对象。当程序按照原本的</w:t>
+      </w:r>
+      <w:r>
+        <w:rPr>
+          <w:rFonts w:hint="eastAsia"/>
+        </w:rPr>
+        <w:t>A</w:t>
+      </w:r>
+      <w:r>
+        <w:rPr>
+          <w:rFonts w:hint="eastAsia"/>
+        </w:rPr>
+        <w:t>类型对象调用虚函数时，查找的虚函数表内容其实是攻击者控制的新对象内容，这样一来，攻击者就可以通过操纵新对象内容来</w:t>
+      </w:r>
+      <w:r>
+        <w:rPr>
+          <w:rFonts w:hint="eastAsia"/>
+        </w:rPr>
+        <w:t>破坏虚函数的调用过程。另一种情况是，在重新分配的内存空间中包含了敏感数据，这时就可以利用</w:t>
+      </w:r>
+      <w:r>
+        <w:rPr>
+          <w:rFonts w:hint="eastAsia"/>
+        </w:rPr>
+        <w:t>A</w:t>
+      </w:r>
+      <w:r>
+        <w:rPr>
+          <w:rFonts w:hint="eastAsia"/>
+        </w:rPr>
+        <w:t>类型的指针直接对敏感数据区域进行读取，从而导致信息泄露。</w:t>
+      </w:r>
+      <w:bookmarkStart w:id="0" w:name="_GoBack"/>
+      <w:bookmarkEnd w:id="0"/>
     </w:p>
     <w:p>
       <w:pPr>
         <w:pStyle w:val="a4"/>
         <w:numPr>
           <w:ilvl w:val="0"/>
-          <w:numId w:val="4"/>
+          <w:numId w:val="5"/>
         </w:numPr>
         <w:ind w:firstLineChars="0"/>
-        <w:rPr>
-          <w:b/>
-          <w:highlight w:val="yellow"/>
-        </w:rPr>
-      </w:pPr>
-      <w:r>
-        <w:rPr>
-          <w:rFonts w:hint="eastAsia"/>
-          <w:b/>
-          <w:highlight w:val="yellow"/>
-        </w:rPr>
-        <w:t>写越界指针</w:t>
+      </w:pPr>
+      <w:r>
+        <w:rPr>
+          <w:rFonts w:hint="eastAsia"/>
+        </w:rPr>
+        <w:t>写无效指针</w:t>
       </w:r>
     </w:p>
     <w:p>
@@ -1505,14 +1458,7 @@
           <w:rFonts w:hint="eastAsia"/>
           <w:highlight w:val="yellow"/>
         </w:rPr>
-        <w:t>越界指针也可以用于修改内存中的内容。理论上来说，越界指针可以指向内存空间中的任何位置，因此如果攻击者将越界指针用于写操作，那么内存中的任何数据都有可能被攻击者修改，这包括了其他的指针甚至程序代码。</w:t>
-      </w:r>
-      <w:r>
-        <w:rPr>
-          <w:rFonts w:hint="eastAsia"/>
-          <w:highlight w:val="yellow"/>
-        </w:rPr>
-        <w:t>但是在实际应用中，由于存在内存访问权限等各种限制，越界指针的攻击能力会受到一定的削弱，但仍然可以用于破坏其他指针从而制造更多的内存错误，其攻击能力仍然十分强大。</w:t>
+        <w:t>越界指针也可以用于修改内存中的内容。理论上来说，越界指针可以指向内存空间中的任何位置，因此如果攻击者将越界指针用于写操作，那么内存中的任何数据都有可能被攻击者修改，这包括了其他的指针甚至程序代码。但是在实际应用中，由于存在内存访问权限等各种限制，越界指针的攻击能力会受到一定的削弱，但仍然可以用于破坏其他指针从而制造更多的内存错误，其攻击能力仍然十分强大。</w:t>
       </w:r>
     </w:p>
     <w:p>
@@ -1527,75 +1473,32 @@
           <w:rFonts w:hint="eastAsia"/>
           <w:highlight w:val="yellow"/>
         </w:rPr>
-        <w:t>写越界指针的常见形式是缓冲区溢出攻击以及各种数组下标类的漏洞。攻击者可以利用缓冲区溢出攻击来覆盖函数的返回地址，从而将控制流转向由自己控制的代码区域；或者可以利用类似的攻击手段来破坏一个类的虚函数表</w:t>
+        <w:t>写越界指针的常见形式是缓冲区溢出攻击以及各种数组下标类的漏洞。攻击者可以利用缓冲区溢出攻击来覆盖函数的返回地址，从而将控制流转向由自己控</w:t>
       </w:r>
       <w:r>
         <w:rPr>
           <w:rFonts w:hint="eastAsia"/>
           <w:highlight w:val="yellow"/>
         </w:rPr>
-        <w:t>，在这个类进行虚函数调用的时候劫持控制流。</w:t>
+        <w:lastRenderedPageBreak/>
+        <w:t>制的代码区域；或者可以利用类似的攻击手段来破坏一个类的虚函数表，在这个类进行虚函数调用的时候劫持控制流。</w:t>
       </w:r>
     </w:p>
     <w:p>
       <w:pPr>
-        <w:ind w:firstLine="420"/>
-        <w:rPr>
-          <w:rFonts w:hint="eastAsia"/>
-          <w:highlight w:val="yellow"/>
+        <w:rPr>
+          <w:rFonts w:hint="eastAsia"/>
         </w:rPr>
       </w:pPr>
     </w:p>
     <w:p>
       <w:pPr>
-        <w:pStyle w:val="a4"/>
-        <w:numPr>
-          <w:ilvl w:val="0"/>
-          <w:numId w:val="4"/>
-        </w:numPr>
-        <w:ind w:firstLineChars="0"/>
-        <w:rPr>
-          <w:highlight w:val="yellow"/>
-        </w:rPr>
-      </w:pPr>
-      <w:r>
-        <w:rPr>
-          <w:rFonts w:hint="eastAsia"/>
-          <w:highlight w:val="yellow"/>
-        </w:rPr>
-        <w:t>读悬垂指针</w:t>
-      </w:r>
-    </w:p>
-    <w:p>
-      <w:pPr>
-        <w:pStyle w:val="a4"/>
-        <w:numPr>
-          <w:ilvl w:val="0"/>
-          <w:numId w:val="4"/>
-        </w:numPr>
-        <w:ind w:firstLineChars="0"/>
-        <w:rPr>
-          <w:rFonts w:hint="eastAsia"/>
-          <w:highlight w:val="yellow"/>
-        </w:rPr>
-      </w:pPr>
-      <w:r>
-        <w:rPr>
-          <w:rFonts w:hint="eastAsia"/>
-          <w:highlight w:val="yellow"/>
-        </w:rPr>
-        <w:t>写悬垂指针</w:t>
-      </w:r>
-    </w:p>
-    <w:p>
-      <w:pPr>
         <w:pStyle w:val="1"/>
       </w:pPr>
       <w:r>
         <w:rPr>
           <w:rFonts w:hint="eastAsia"/>
         </w:rPr>
-        <w:lastRenderedPageBreak/>
         <w:t>参考文献</w:t>
       </w:r>
     </w:p>
@@ -1664,7 +1567,7 @@
 </file>
 
 <file path=word/numbering.xml><?xml version="1.0" encoding="utf-8"?>
-<w:numbering xmlns:wpc="http://schemas.microsoft.com/office/word/2010/wordprocessingCanvas" xmlns:cx="http://schemas.microsoft.com/office/drawing/2014/chartex" xmlns:cx1="http://schemas.microsoft.com/office/drawing/2015/9/8/chartex" xmlns:mc="http://schemas.openxmlformats.org/markup-compatibility/2006" xmlns:o="urn:schemas-microsoft-com:office:office" xmlns:r="http://schemas.openxmlformats.org/officeDocument/2006/relationships" xmlns:m="http://schemas.openxmlformats.org/officeDocument/2006/math" xmlns:v="urn:schemas-microsoft-com:vml" xmlns:wp14="http://schemas.microsoft.com/office/word/2010/wordprocessingDrawing" xmlns:wp="http://schemas.openxmlformats.org/drawingml/2006/wordprocessingDrawing" xmlns:w10="urn:schemas-microsoft-com:office:word" xmlns:w="http://schemas.openxmlformats.org/wordprocessingml/2006/main" xmlns:w14="http://schemas.microsoft.com/office/word/2010/wordml" xmlns:w15="http://schemas.microsoft.com/office/word/2012/wordml" xmlns:w16se="http://schemas.microsoft.com/office/word/2015/wordml/symex" xmlns:wpg="http://schemas.microsoft.com/office/word/2010/wordprocessingGroup" xmlns:wpi="http://schemas.microsoft.com/office/word/2010/wordprocessingInk" xmlns:wne="http://schemas.microsoft.com/office/word/2006/wordml" xmlns:wps="http://schemas.microsoft.com/office/word/2010/wordprocessingShape" mc:Ignorable="w14 w15 w16se wp14">
+<w:numbering xmlns:wpc="http://schemas.microsoft.com/office/word/2010/wordprocessingCanvas" xmlns:cx="http://schemas.microsoft.com/office/drawing/2014/chartex" xmlns:mc="http://schemas.openxmlformats.org/markup-compatibility/2006" xmlns:o="urn:schemas-microsoft-com:office:office" xmlns:r="http://schemas.openxmlformats.org/officeDocument/2006/relationships" xmlns:m="http://schemas.openxmlformats.org/officeDocument/2006/math" xmlns:v="urn:schemas-microsoft-com:vml" xmlns:wp14="http://schemas.microsoft.com/office/word/2010/wordprocessingDrawing" xmlns:wp="http://schemas.openxmlformats.org/drawingml/2006/wordprocessingDrawing" xmlns:w10="urn:schemas-microsoft-com:office:word" xmlns:w="http://schemas.openxmlformats.org/wordprocessingml/2006/main" xmlns:w14="http://schemas.microsoft.com/office/word/2010/wordml" xmlns:w15="http://schemas.microsoft.com/office/word/2012/wordml" xmlns:w16se="http://schemas.microsoft.com/office/word/2015/wordml/symex" xmlns:wpg="http://schemas.microsoft.com/office/word/2010/wordprocessingGroup" xmlns:wpi="http://schemas.microsoft.com/office/word/2010/wordprocessingInk" xmlns:wne="http://schemas.microsoft.com/office/word/2006/wordml" xmlns:wps="http://schemas.microsoft.com/office/word/2010/wordprocessingShape" mc:Ignorable="w14 w15 w16se wp14">
   <w:abstractNum w:abstractNumId="0" w15:restartNumberingAfterBreak="0">
     <w:nsid w:val="3126422C"/>
     <w:multiLevelType w:val="hybridMultilevel"/>
@@ -1752,6 +1655,95 @@
     </w:lvl>
   </w:abstractNum>
   <w:abstractNum w:abstractNumId="1" w15:restartNumberingAfterBreak="0">
+    <w:nsid w:val="3E016EEB"/>
+    <w:multiLevelType w:val="hybridMultilevel"/>
+    <w:tmpl w:val="B9DCD264"/>
+    <w:lvl w:ilvl="0" w:tplc="0C5C7F58">
+      <w:start w:val="1"/>
+      <w:numFmt w:val="decimal"/>
+      <w:lvlText w:val="（%1）"/>
+      <w:lvlJc w:val="left"/>
+      <w:pPr>
+        <w:ind w:left="1140" w:hanging="720"/>
+      </w:pPr>
+      <w:rPr>
+        <w:rFonts w:hint="default"/>
+      </w:rPr>
+    </w:lvl>
+    <w:lvl w:ilvl="1" w:tplc="04090019" w:tentative="1">
+      <w:start w:val="1"/>
+      <w:numFmt w:val="lowerLetter"/>
+      <w:lvlText w:val="%2)"/>
+      <w:lvlJc w:val="left"/>
+      <w:pPr>
+        <w:ind w:left="1260" w:hanging="420"/>
+      </w:pPr>
+    </w:lvl>
+    <w:lvl w:ilvl="2" w:tplc="0409001B" w:tentative="1">
+      <w:start w:val="1"/>
+      <w:numFmt w:val="lowerRoman"/>
+      <w:lvlText w:val="%3."/>
+      <w:lvlJc w:val="right"/>
+      <w:pPr>
+        <w:ind w:left="1680" w:hanging="420"/>
+      </w:pPr>
+    </w:lvl>
+    <w:lvl w:ilvl="3" w:tplc="0409000F" w:tentative="1">
+      <w:start w:val="1"/>
+      <w:numFmt w:val="decimal"/>
+      <w:lvlText w:val="%4."/>
+      <w:lvlJc w:val="left"/>
+      <w:pPr>
+        <w:ind w:left="2100" w:hanging="420"/>
+      </w:pPr>
+    </w:lvl>
+    <w:lvl w:ilvl="4" w:tplc="04090019" w:tentative="1">
+      <w:start w:val="1"/>
+      <w:numFmt w:val="lowerLetter"/>
+      <w:lvlText w:val="%5)"/>
+      <w:lvlJc w:val="left"/>
+      <w:pPr>
+        <w:ind w:left="2520" w:hanging="420"/>
+      </w:pPr>
+    </w:lvl>
+    <w:lvl w:ilvl="5" w:tplc="0409001B" w:tentative="1">
+      <w:start w:val="1"/>
+      <w:numFmt w:val="lowerRoman"/>
+      <w:lvlText w:val="%6."/>
+      <w:lvlJc w:val="right"/>
+      <w:pPr>
+        <w:ind w:left="2940" w:hanging="420"/>
+      </w:pPr>
+    </w:lvl>
+    <w:lvl w:ilvl="6" w:tplc="0409000F" w:tentative="1">
+      <w:start w:val="1"/>
+      <w:numFmt w:val="decimal"/>
+      <w:lvlText w:val="%7."/>
+      <w:lvlJc w:val="left"/>
+      <w:pPr>
+        <w:ind w:left="3360" w:hanging="420"/>
+      </w:pPr>
+    </w:lvl>
+    <w:lvl w:ilvl="7" w:tplc="04090019" w:tentative="1">
+      <w:start w:val="1"/>
+      <w:numFmt w:val="lowerLetter"/>
+      <w:lvlText w:val="%8)"/>
+      <w:lvlJc w:val="left"/>
+      <w:pPr>
+        <w:ind w:left="3780" w:hanging="420"/>
+      </w:pPr>
+    </w:lvl>
+    <w:lvl w:ilvl="8" w:tplc="0409001B" w:tentative="1">
+      <w:start w:val="1"/>
+      <w:numFmt w:val="lowerRoman"/>
+      <w:lvlText w:val="%9."/>
+      <w:lvlJc w:val="right"/>
+      <w:pPr>
+        <w:ind w:left="4200" w:hanging="420"/>
+      </w:pPr>
+    </w:lvl>
+  </w:abstractNum>
+  <w:abstractNum w:abstractNumId="2" w15:restartNumberingAfterBreak="0">
     <w:nsid w:val="3E784AB5"/>
     <w:multiLevelType w:val="multilevel"/>
     <w:tmpl w:val="089EFCCE"/>
@@ -1872,7 +1864,7 @@
       </w:rPr>
     </w:lvl>
   </w:abstractNum>
-  <w:abstractNum w:abstractNumId="2" w15:restartNumberingAfterBreak="0">
+  <w:abstractNum w:abstractNumId="3" w15:restartNumberingAfterBreak="0">
     <w:nsid w:val="50273E0A"/>
     <w:multiLevelType w:val="hybridMultilevel"/>
     <w:tmpl w:val="6756C5B2"/>
@@ -1961,7 +1953,7 @@
       </w:pPr>
     </w:lvl>
   </w:abstractNum>
-  <w:abstractNum w:abstractNumId="3" w15:restartNumberingAfterBreak="0">
+  <w:abstractNum w:abstractNumId="4" w15:restartNumberingAfterBreak="0">
     <w:nsid w:val="63FD1B31"/>
     <w:multiLevelType w:val="hybridMultilevel"/>
     <w:tmpl w:val="BE5ED578"/>
@@ -2048,16 +2040,19 @@
     </w:lvl>
   </w:abstractNum>
   <w:num w:numId="1">
-    <w:abstractNumId w:val="1"/>
+    <w:abstractNumId w:val="2"/>
   </w:num>
   <w:num w:numId="2">
     <w:abstractNumId w:val="0"/>
   </w:num>
   <w:num w:numId="3">
+    <w:abstractNumId w:val="4"/>
+  </w:num>
+  <w:num w:numId="4">
     <w:abstractNumId w:val="3"/>
   </w:num>
-  <w:num w:numId="4">
-    <w:abstractNumId w:val="2"/>
+  <w:num w:numId="5">
+    <w:abstractNumId w:val="1"/>
   </w:num>
 </w:numbering>
 </file>

</xml_diff>